<commit_message>
Improvement : added multiple changes regarding claass schedules and notices
</commit_message>
<xml_diff>
--- a/media/Subject1.docx
+++ b/media/Subject1.docx
@@ -91,7 +91,7 @@
           <w:sz w:val="24"/>
           <w:szCs w:val="24"/>
         </w:rPr>
-        <w:t xml:space="preserve">-cse</w:t>
+        <w:t xml:space="preserve">- cse</w:t>
       </w:r>
     </w:p>
     <w:p>
@@ -162,7 +162,7 @@
           <w:sz w:val="24"/>
           <w:szCs w:val="24"/>
         </w:rPr>
-        <w:t xml:space="preserve">  Date-2021-11-21 12:34:18.812834</w:t>
+        <w:t xml:space="preserve">  Date-2021-11-26 00:23:21.861267</w:t>
       </w:r>
     </w:p>
     <w:p>
@@ -209,22 +209,22 @@
           <w:sz w:val="32"/>
           <w:szCs w:val="32"/>
         </w:rPr>
-        <w:t xml:space="preserve">unit assignment</w:t>
-      </w:r>
-    </w:p>
-    <w:p>
-      <w:pPr>
-        <w:rPr>
-          <w:sz w:val="32"/>
-          <w:szCs w:val="32"/>
-        </w:rPr>
-      </w:pPr>
-      <w:r>
-        <w:rPr>
-          <w:sz w:val="32"/>
-          <w:szCs w:val="32"/>
-        </w:rPr>
-        <w:t xml:space="preserve">submit it before 10 jan</w:t>
+        <w:t xml:space="preserve">wertawetgfwa</w:t>
+      </w:r>
+    </w:p>
+    <w:p>
+      <w:pPr>
+        <w:rPr>
+          <w:sz w:val="32"/>
+          <w:szCs w:val="32"/>
+        </w:rPr>
+      </w:pPr>
+      <w:r>
+        <w:rPr>
+          <w:sz w:val="32"/>
+          <w:szCs w:val="32"/>
+        </w:rPr>
+        <w:t xml:space="preserve">awertgawertg</w:t>
       </w:r>
     </w:p>
     <w:p>
@@ -297,7 +297,7 @@
           <w:sz w:val="32"/>
           <w:szCs w:val="32"/>
         </w:rPr>
-        <w:t xml:space="preserve">teacher</w:t>
+        <w:t xml:space="preserve">34234</w:t>
       </w:r>
     </w:p>
     <w:p>

</xml_diff>